<commit_message>
Poprawiony wstępny opis projektu
Rozwinięte wymagania funkcjonalne, uzupełniona sekcja "Przetwarzanie danych"
</commit_message>
<xml_diff>
--- a/ogrodnik.docx
+++ b/ogrodnik.docx
@@ -86,7 +86,10 @@
         <w:t xml:space="preserve"> ustawienie formatu prezentacji danych, </w:t>
       </w:r>
       <w:r>
-        <w:t>ustalenie harmonogramu podlewania roślin, sterowanie podlewaniem roślin według harmonogramu, inteligentna korekcja harmonogramu podlewania roślin przy wykorzystaniu prognozy pogody oraz ograniczenia związanego z wilgotnością gleby, prezentacja prognozy pogody.</w:t>
+        <w:t>ustalenie harmonogramu podlewania roślin, sterowanie podlewaniem roślin według harmonogramu, inteligentna korekcja harmonogramu podlewania roślin przy wykorzystaniu prognozy pogody oraz ograniczenia związanego z wilgotnością gle</w:t>
+      </w:r>
+      <w:r>
+        <w:t xml:space="preserve">by, prezentacja prognozy pogody, </w:t>
       </w:r>
     </w:p>
     <w:p>
@@ -140,11 +143,6 @@
       <w:r>
         <w:t>Do prezentacji pomiarów będzie wykorzystane oprogramowanie Grafana.</w:t>
       </w:r>
-    </w:p>
-    <w:p>
-      <w:pPr>
-        <w:jc w:val="both"/>
-      </w:pPr>
     </w:p>
     <w:p>
       <w:pPr>
@@ -220,16 +218,7 @@
         <w:t xml:space="preserve"> częstotliwością</w:t>
       </w:r>
       <w:r>
-        <w:t xml:space="preserve">. </w:t>
-      </w:r>
-      <w:r>
-        <w:t>Po dokaniu pomiaru dane będę wysyłan</w:t>
-      </w:r>
-      <w:r>
-        <w:t xml:space="preserve">e do aplikacji webowej. </w:t>
-      </w:r>
-      <w:r>
-        <w:t>Konfiguracja pracy urządzenia będzie pochodziła od aplikacji webowej. W celu odbioru danych konfiguracyjnych na urządzeniu będzie uruchomiony serwer tcp.</w:t>
+        <w:t xml:space="preserve">. Prognoza opadów będzie odbierana od aplikacji webowej. Do konfiguracji połączenie sieciowego będzie służyła linia komend dostępna po podłączeniu stacji do komputera. </w:t>
       </w:r>
     </w:p>
     <w:p>
@@ -241,8 +230,23 @@
       </w:r>
     </w:p>
     <w:p>
-      <w:r>
-        <w:t xml:space="preserve">Dane dotyczące prognozy pogody będą pobierane za pomocą api serwisu Openweathermap. W celu odbioru danych z pomiarów wykonanych przez urządzenie, aplikacja wystawi swoje api. Konfiguracja pracy będzie </w:t>
+      <w:pPr>
+        <w:jc w:val="both"/>
+      </w:pPr>
+      <w:r>
+        <w:t xml:space="preserve">Dane dotyczące prognozy pogody będą pobierane </w:t>
+      </w:r>
+      <w:r>
+        <w:t xml:space="preserve">codziennie raz </w:t>
+      </w:r>
+      <w:r>
+        <w:t>za pomocą api serwisu Openweathermap. W celu odbioru danych z pomiarów wykonanych przez urządzenie, aplikacja wystawi swoje api. Konfiguracja</w:t>
+      </w:r>
+      <w:r>
+        <w:t xml:space="preserve"> systemu</w:t>
+      </w:r>
+      <w:r>
+        <w:t xml:space="preserve"> będzie </w:t>
       </w:r>
       <w:r>
         <w:t>pobierana od użytkownika za pomocą graficznego panelu konfiguracyjnego.</w:t>
@@ -258,366 +262,622 @@
       </w:r>
     </w:p>
     <w:p>
-      <w:r>
-        <w:t>?</w:t>
-      </w:r>
-    </w:p>
-    <w:p>
-      <w:pPr>
-        <w:pStyle w:val="Heading1"/>
-      </w:pPr>
-      <w:r>
-        <w:t>Prezentacja danych</w:t>
-      </w:r>
-    </w:p>
-    <w:p>
-      <w:r>
-        <w:t>Do prezentacji danych środowiskowych wykorzystanie</w:t>
-      </w:r>
-      <w:r>
-        <w:t xml:space="preserve"> będzie oprogramowanie Grafana. </w:t>
-      </w:r>
-      <w:r>
-        <w:t>Aplikacja będzie wykorzystywała api Grafany do jej konfigurowania oraz pobierania wykresów.</w:t>
-      </w:r>
-    </w:p>
-    <w:p>
-      <w:pPr>
-        <w:pStyle w:val="Heading1"/>
-      </w:pPr>
-      <w:r>
-        <w:t>Wymagania funkcjonalne</w:t>
-      </w:r>
-    </w:p>
-    <w:p>
-      <w:r>
-        <w:t>Model hierarchiczny wymagań funkcjonalnych:</w:t>
-      </w:r>
-    </w:p>
-    <w:p>
-      <w:pPr>
-        <w:pStyle w:val="ListParagraph"/>
-        <w:numPr>
-          <w:ilvl w:val="0"/>
-          <w:numId w:val="2"/>
-        </w:numPr>
-      </w:pPr>
-      <w:r>
-        <w:t>Pomiar danych środowiskowych</w:t>
-      </w:r>
-    </w:p>
-    <w:p>
-      <w:pPr>
-        <w:pStyle w:val="ListParagraph"/>
-        <w:numPr>
-          <w:ilvl w:val="1"/>
-          <w:numId w:val="2"/>
-        </w:numPr>
-      </w:pPr>
-      <w:r>
-        <w:t>Pomiar wilgotności i temperatury powietrza</w:t>
-      </w:r>
-    </w:p>
-    <w:p>
-      <w:pPr>
-        <w:pStyle w:val="ListParagraph"/>
-        <w:numPr>
-          <w:ilvl w:val="1"/>
-          <w:numId w:val="2"/>
-        </w:numPr>
-      </w:pPr>
-      <w:r>
-        <w:t>Pomiar nasłonecznienia</w:t>
-      </w:r>
-    </w:p>
-    <w:p>
-      <w:pPr>
-        <w:pStyle w:val="ListParagraph"/>
-        <w:numPr>
-          <w:ilvl w:val="1"/>
-          <w:numId w:val="2"/>
-        </w:numPr>
-      </w:pPr>
-      <w:r>
-        <w:t>Pomiar wilgotności gleby</w:t>
-      </w:r>
-    </w:p>
-    <w:p>
-      <w:pPr>
-        <w:pStyle w:val="ListParagraph"/>
-        <w:numPr>
-          <w:ilvl w:val="0"/>
-          <w:numId w:val="2"/>
-        </w:numPr>
-      </w:pPr>
-      <w:r>
-        <w:t xml:space="preserve">Konfiguracja pracy </w:t>
-      </w:r>
-      <w:r>
-        <w:t>stacji pomiarowej</w:t>
-      </w:r>
-    </w:p>
-    <w:p>
-      <w:pPr>
-        <w:pStyle w:val="ListParagraph"/>
-        <w:numPr>
-          <w:ilvl w:val="1"/>
-          <w:numId w:val="2"/>
-        </w:numPr>
-      </w:pPr>
-      <w:r>
-        <w:t>Konfiguracja połączenia sieciowego</w:t>
-      </w:r>
-    </w:p>
-    <w:p>
-      <w:pPr>
-        <w:pStyle w:val="ListParagraph"/>
-        <w:numPr>
-          <w:ilvl w:val="2"/>
-          <w:numId w:val="2"/>
-        </w:numPr>
-      </w:pPr>
-      <w:r>
-        <w:t>Wybór sieci wifi</w:t>
-      </w:r>
-    </w:p>
-    <w:p>
-      <w:pPr>
-        <w:pStyle w:val="ListParagraph"/>
-        <w:numPr>
-          <w:ilvl w:val="1"/>
-          <w:numId w:val="2"/>
-        </w:numPr>
-      </w:pPr>
-      <w:r>
-        <w:t>Konfiguracja czujników</w:t>
-      </w:r>
-    </w:p>
-    <w:p>
-      <w:pPr>
-        <w:pStyle w:val="ListParagraph"/>
-        <w:numPr>
-          <w:ilvl w:val="2"/>
-          <w:numId w:val="2"/>
-        </w:numPr>
-      </w:pPr>
-      <w:r>
-        <w:t>Dodanie czujnika</w:t>
-      </w:r>
-    </w:p>
-    <w:p>
-      <w:pPr>
-        <w:pStyle w:val="ListParagraph"/>
-        <w:numPr>
-          <w:ilvl w:val="2"/>
-          <w:numId w:val="2"/>
-        </w:numPr>
-      </w:pPr>
-      <w:r>
-        <w:t>Usunięcie czujnika</w:t>
-      </w:r>
-    </w:p>
-    <w:p>
-      <w:pPr>
-        <w:pStyle w:val="ListParagraph"/>
-        <w:numPr>
-          <w:ilvl w:val="2"/>
-          <w:numId w:val="2"/>
-        </w:numPr>
-      </w:pPr>
-      <w:r>
-        <w:t>Przypisanie czujnika do portu mikrokontrolera</w:t>
-      </w:r>
-    </w:p>
-    <w:p>
-      <w:pPr>
-        <w:pStyle w:val="ListParagraph"/>
-        <w:numPr>
-          <w:ilvl w:val="2"/>
-          <w:numId w:val="2"/>
-        </w:numPr>
-      </w:pPr>
-      <w:r>
-        <w:t>Zmiana typu czujnika</w:t>
-      </w:r>
-    </w:p>
-    <w:p>
-      <w:pPr>
-        <w:pStyle w:val="ListParagraph"/>
-        <w:numPr>
-          <w:ilvl w:val="1"/>
-          <w:numId w:val="2"/>
-        </w:numPr>
-      </w:pPr>
-      <w:r>
-        <w:t>Konfiguracja częstotliwości wykonywania pomiarów</w:t>
-      </w:r>
-    </w:p>
-    <w:p>
-      <w:pPr>
-        <w:pStyle w:val="ListParagraph"/>
-        <w:numPr>
-          <w:ilvl w:val="1"/>
-          <w:numId w:val="2"/>
-        </w:numPr>
-      </w:pPr>
-      <w:r>
-        <w:t>Konfiguracja elektrozaworów</w:t>
-      </w:r>
-    </w:p>
-    <w:p>
-      <w:pPr>
-        <w:pStyle w:val="ListParagraph"/>
-        <w:numPr>
-          <w:ilvl w:val="2"/>
-          <w:numId w:val="2"/>
-        </w:numPr>
-      </w:pPr>
-      <w:r>
-        <w:t>Dodanie elektrozaworu</w:t>
-      </w:r>
-    </w:p>
-    <w:p>
-      <w:pPr>
-        <w:pStyle w:val="ListParagraph"/>
-        <w:numPr>
-          <w:ilvl w:val="2"/>
-          <w:numId w:val="2"/>
-        </w:numPr>
-      </w:pPr>
-      <w:r>
-        <w:t>Usunięcie elektrozaworu</w:t>
-      </w:r>
-    </w:p>
-    <w:p>
-      <w:pPr>
-        <w:pStyle w:val="ListParagraph"/>
-        <w:numPr>
-          <w:ilvl w:val="0"/>
-          <w:numId w:val="2"/>
-        </w:numPr>
-      </w:pPr>
-      <w:r>
-        <w:t>Podlewanie roślin</w:t>
-      </w:r>
-    </w:p>
-    <w:p>
-      <w:pPr>
-        <w:pStyle w:val="ListParagraph"/>
-        <w:numPr>
-          <w:ilvl w:val="1"/>
-          <w:numId w:val="2"/>
-        </w:numPr>
-      </w:pPr>
-      <w:r>
-        <w:t>Sterownanie elektrozaworami</w:t>
-      </w:r>
-    </w:p>
-    <w:p>
-      <w:pPr>
-        <w:pStyle w:val="ListParagraph"/>
-        <w:numPr>
-          <w:ilvl w:val="2"/>
-          <w:numId w:val="2"/>
-        </w:numPr>
-      </w:pPr>
-      <w:r>
-        <w:t>Zamknięcie elektrozaworu</w:t>
-      </w:r>
-    </w:p>
-    <w:p>
-      <w:pPr>
-        <w:pStyle w:val="ListParagraph"/>
-        <w:numPr>
-          <w:ilvl w:val="2"/>
-          <w:numId w:val="2"/>
-        </w:numPr>
-      </w:pPr>
-      <w:r>
-        <w:t>Otwarcie elektrozaworu</w:t>
-      </w:r>
-    </w:p>
-    <w:p>
-      <w:pPr>
-        <w:pStyle w:val="ListParagraph"/>
-        <w:numPr>
-          <w:ilvl w:val="1"/>
-          <w:numId w:val="2"/>
-        </w:numPr>
-      </w:pPr>
-      <w:r>
-        <w:t>Ustawienie</w:t>
-      </w:r>
-      <w:r>
-        <w:t xml:space="preserve"> harmonogramu</w:t>
-      </w:r>
-    </w:p>
-    <w:p>
-      <w:pPr>
-        <w:pStyle w:val="ListParagraph"/>
-        <w:numPr>
-          <w:ilvl w:val="2"/>
-          <w:numId w:val="2"/>
-        </w:numPr>
-      </w:pPr>
-      <w:r>
-        <w:t>Ustawienie czasów, w których elektrozawór jest otwarty.</w:t>
-      </w:r>
-    </w:p>
-    <w:p>
-      <w:pPr>
-        <w:pStyle w:val="ListParagraph"/>
-        <w:numPr>
-          <w:ilvl w:val="1"/>
-          <w:numId w:val="2"/>
-        </w:numPr>
-      </w:pPr>
-      <w:r>
-        <w:t>Inteligentna korekcja harmonogramu</w:t>
-      </w:r>
-    </w:p>
-    <w:p>
-      <w:pPr>
-        <w:pStyle w:val="ListParagraph"/>
-        <w:numPr>
-          <w:ilvl w:val="2"/>
-          <w:numId w:val="2"/>
-        </w:numPr>
-      </w:pPr>
-      <w:r>
-        <w:t>Włączenie korekcji</w:t>
-      </w:r>
-    </w:p>
-    <w:p>
-      <w:pPr>
-        <w:pStyle w:val="ListParagraph"/>
-        <w:numPr>
-          <w:ilvl w:val="2"/>
-          <w:numId w:val="2"/>
-        </w:numPr>
-      </w:pPr>
-      <w:r>
-        <w:t>Wyłączenie korekcji</w:t>
-      </w:r>
-    </w:p>
-    <w:p>
-      <w:pPr>
-        <w:pStyle w:val="ListParagraph"/>
-        <w:numPr>
-          <w:ilvl w:val="2"/>
-          <w:numId w:val="2"/>
-        </w:numPr>
-      </w:pPr>
-      <w:r>
-        <w:t>Określenie minimalnego dopuszczalnego poziomu wilgotności gleby</w:t>
-      </w:r>
-    </w:p>
-    <w:p>
-      <w:pPr>
-        <w:pStyle w:val="ListParagraph"/>
-      </w:pPr>
+      <w:pPr>
+        <w:pStyle w:val="Heading2"/>
+      </w:pPr>
+      <w:r>
+        <w:t>Stacja pomiarowa</w:t>
+      </w:r>
+    </w:p>
+    <w:p>
+      <w:pPr>
+        <w:jc w:val="both"/>
+      </w:pPr>
+      <w:r>
+        <w:t>Po dokaniu pomiaru dane będę wysyłane do aplikacji webowej. Konfiguracja pracy urządzenia będzie pochodziła od aplikacji webowej. W celu odbioru danych konfiguracyjnych na urządzeniu b</w:t>
+      </w:r>
+      <w:r>
+        <w:t xml:space="preserve">ędzie uruchomiony serwer tcp lub linia komend. Po otrzymaniu konfiguracji stacja będzie sprawdzać jej poprawność i zmieniać na jej podstawie swoje działąnie. Bazując na harmonogramie podlewania stacja będzie załączała i wyłączała elektrozawór przyłączony do instalacji wodnej ogórdka. </w:t>
+      </w:r>
+    </w:p>
+    <w:p>
+      <w:pPr>
+        <w:pStyle w:val="Heading2"/>
+      </w:pPr>
+      <w:r>
+        <w:t>Aplikacja webowa</w:t>
+      </w:r>
+    </w:p>
+    <w:p>
+      <w:r>
+        <w:t xml:space="preserve">Po otrzymaniu wyników pomiarów, aplikacja będzie zapisywać je do bazy danych. Baza ta będzie źródłem danych dla Grafany. </w:t>
+      </w:r>
+      <w:r>
+        <w:t xml:space="preserve">Z pobranych danych pogodowych wyodrębniona będzie prognoza opadów i przesłana do stacji pomiarowej. </w:t>
+      </w:r>
+      <w:r>
+        <w:t>To samo tyczy się wszystkich danych konfiguracyjnych pozyskanych od użytkownika za pomocą palenu sterowniczego.</w:t>
+      </w:r>
       <w:bookmarkStart w:id="0" w:name="_GoBack"/>
       <w:bookmarkEnd w:id="0"/>
+    </w:p>
+    <w:p>
+      <w:pPr>
+        <w:pStyle w:val="Heading1"/>
+      </w:pPr>
+      <w:r>
+        <w:t>Prezentacja danych</w:t>
+      </w:r>
+    </w:p>
+    <w:p>
+      <w:r>
+        <w:t>Do prezentacji danych środowiskowych wykorzystanie</w:t>
+      </w:r>
+      <w:r>
+        <w:t xml:space="preserve"> będzie oprogramowanie Grafana. </w:t>
+      </w:r>
+      <w:r>
+        <w:t xml:space="preserve">Aplikacja będzie wykorzystywała api Grafany do jej konfigurowania oraz </w:t>
+      </w:r>
+      <w:r>
+        <w:t>tworzenia</w:t>
+      </w:r>
+      <w:r>
+        <w:t xml:space="preserve"> wykresów.</w:t>
+      </w:r>
+    </w:p>
+    <w:p>
+      <w:pPr>
+        <w:pStyle w:val="Heading1"/>
+      </w:pPr>
+      <w:r>
+        <w:t>Wymagania funkcjonalne</w:t>
+      </w:r>
+    </w:p>
+    <w:p>
+      <w:r>
+        <w:t>Model hierarchiczny wymagań funkcjonalnych:</w:t>
+      </w:r>
+    </w:p>
+    <w:p>
+      <w:pPr>
+        <w:pStyle w:val="ListParagraph"/>
+        <w:numPr>
+          <w:ilvl w:val="0"/>
+          <w:numId w:val="2"/>
+        </w:numPr>
+      </w:pPr>
+      <w:r>
+        <w:t>Pomiar danych środowiskowych</w:t>
+      </w:r>
+    </w:p>
+    <w:p>
+      <w:pPr>
+        <w:pStyle w:val="ListParagraph"/>
+        <w:numPr>
+          <w:ilvl w:val="1"/>
+          <w:numId w:val="2"/>
+        </w:numPr>
+      </w:pPr>
+      <w:r>
+        <w:t>Pomiar wilgotności i temperatury powietrza</w:t>
+      </w:r>
+    </w:p>
+    <w:p>
+      <w:pPr>
+        <w:pStyle w:val="ListParagraph"/>
+        <w:numPr>
+          <w:ilvl w:val="1"/>
+          <w:numId w:val="2"/>
+        </w:numPr>
+      </w:pPr>
+      <w:r>
+        <w:t>Pomiar nasłonecznienia</w:t>
+      </w:r>
+    </w:p>
+    <w:p>
+      <w:pPr>
+        <w:pStyle w:val="ListParagraph"/>
+        <w:numPr>
+          <w:ilvl w:val="1"/>
+          <w:numId w:val="2"/>
+        </w:numPr>
+      </w:pPr>
+      <w:r>
+        <w:t>Pomiar wilgotności gleby</w:t>
+      </w:r>
+    </w:p>
+    <w:p>
+      <w:pPr>
+        <w:pStyle w:val="ListParagraph"/>
+        <w:numPr>
+          <w:ilvl w:val="0"/>
+          <w:numId w:val="2"/>
+        </w:numPr>
+      </w:pPr>
+      <w:r>
+        <w:t xml:space="preserve">Konfiguracja pracy </w:t>
+      </w:r>
+      <w:r>
+        <w:t>stacji pomiarowej</w:t>
+      </w:r>
+    </w:p>
+    <w:p>
+      <w:pPr>
+        <w:pStyle w:val="ListParagraph"/>
+        <w:numPr>
+          <w:ilvl w:val="1"/>
+          <w:numId w:val="2"/>
+        </w:numPr>
+      </w:pPr>
+      <w:r>
+        <w:t>Konfiguracja połączenia sieciowego</w:t>
+      </w:r>
+    </w:p>
+    <w:p>
+      <w:pPr>
+        <w:pStyle w:val="ListParagraph"/>
+        <w:numPr>
+          <w:ilvl w:val="2"/>
+          <w:numId w:val="2"/>
+        </w:numPr>
+      </w:pPr>
+      <w:r>
+        <w:t>Wybór sieci wifi</w:t>
+      </w:r>
+    </w:p>
+    <w:p>
+      <w:pPr>
+        <w:pStyle w:val="ListParagraph"/>
+        <w:numPr>
+          <w:ilvl w:val="1"/>
+          <w:numId w:val="2"/>
+        </w:numPr>
+      </w:pPr>
+      <w:r>
+        <w:t>Konfiguracja czujników</w:t>
+      </w:r>
+    </w:p>
+    <w:p>
+      <w:pPr>
+        <w:pStyle w:val="ListParagraph"/>
+        <w:numPr>
+          <w:ilvl w:val="2"/>
+          <w:numId w:val="2"/>
+        </w:numPr>
+      </w:pPr>
+      <w:r>
+        <w:t>Dodanie czujnika</w:t>
+      </w:r>
+    </w:p>
+    <w:p>
+      <w:pPr>
+        <w:pStyle w:val="ListParagraph"/>
+        <w:numPr>
+          <w:ilvl w:val="2"/>
+          <w:numId w:val="2"/>
+        </w:numPr>
+      </w:pPr>
+      <w:r>
+        <w:t>Usunięcie czujnika</w:t>
+      </w:r>
+    </w:p>
+    <w:p>
+      <w:pPr>
+        <w:pStyle w:val="ListParagraph"/>
+        <w:numPr>
+          <w:ilvl w:val="2"/>
+          <w:numId w:val="2"/>
+        </w:numPr>
+      </w:pPr>
+      <w:r>
+        <w:t>Przypisanie czujnika do portu mikrokontrolera</w:t>
+      </w:r>
+    </w:p>
+    <w:p>
+      <w:pPr>
+        <w:pStyle w:val="ListParagraph"/>
+        <w:numPr>
+          <w:ilvl w:val="2"/>
+          <w:numId w:val="2"/>
+        </w:numPr>
+      </w:pPr>
+      <w:r>
+        <w:t>Zmiana typu czujnika</w:t>
+      </w:r>
+    </w:p>
+    <w:p>
+      <w:pPr>
+        <w:pStyle w:val="ListParagraph"/>
+        <w:numPr>
+          <w:ilvl w:val="1"/>
+          <w:numId w:val="2"/>
+        </w:numPr>
+      </w:pPr>
+      <w:r>
+        <w:t>Konfiguracja częstotliwości wykonywania pomiarów</w:t>
+      </w:r>
+    </w:p>
+    <w:p>
+      <w:pPr>
+        <w:pStyle w:val="ListParagraph"/>
+        <w:numPr>
+          <w:ilvl w:val="1"/>
+          <w:numId w:val="2"/>
+        </w:numPr>
+      </w:pPr>
+      <w:r>
+        <w:t>Konfiguracja elektrozaworów</w:t>
+      </w:r>
+    </w:p>
+    <w:p>
+      <w:pPr>
+        <w:pStyle w:val="ListParagraph"/>
+        <w:numPr>
+          <w:ilvl w:val="2"/>
+          <w:numId w:val="2"/>
+        </w:numPr>
+      </w:pPr>
+      <w:r>
+        <w:t>Dodanie elektrozaworu</w:t>
+      </w:r>
+    </w:p>
+    <w:p>
+      <w:pPr>
+        <w:pStyle w:val="ListParagraph"/>
+        <w:numPr>
+          <w:ilvl w:val="2"/>
+          <w:numId w:val="2"/>
+        </w:numPr>
+      </w:pPr>
+      <w:r>
+        <w:t>Usunięcie elektrozaworu</w:t>
+      </w:r>
+    </w:p>
+    <w:p>
+      <w:pPr>
+        <w:pStyle w:val="ListParagraph"/>
+        <w:numPr>
+          <w:ilvl w:val="2"/>
+          <w:numId w:val="2"/>
+        </w:numPr>
+      </w:pPr>
+      <w:r>
+        <w:t>Przypisane elektrozaworu do portu mikrokontrolera</w:t>
+      </w:r>
+    </w:p>
+    <w:p>
+      <w:pPr>
+        <w:pStyle w:val="ListParagraph"/>
+        <w:numPr>
+          <w:ilvl w:val="0"/>
+          <w:numId w:val="2"/>
+        </w:numPr>
+      </w:pPr>
+      <w:r>
+        <w:t>Podlewanie roślin</w:t>
+      </w:r>
+    </w:p>
+    <w:p>
+      <w:pPr>
+        <w:pStyle w:val="ListParagraph"/>
+        <w:numPr>
+          <w:ilvl w:val="1"/>
+          <w:numId w:val="2"/>
+        </w:numPr>
+      </w:pPr>
+      <w:r>
+        <w:t>Sterownanie elektrozaworami</w:t>
+      </w:r>
+    </w:p>
+    <w:p>
+      <w:pPr>
+        <w:pStyle w:val="ListParagraph"/>
+        <w:numPr>
+          <w:ilvl w:val="2"/>
+          <w:numId w:val="2"/>
+        </w:numPr>
+      </w:pPr>
+      <w:r>
+        <w:t>Zamknięcie elektrozaworu</w:t>
+      </w:r>
+    </w:p>
+    <w:p>
+      <w:pPr>
+        <w:pStyle w:val="ListParagraph"/>
+        <w:numPr>
+          <w:ilvl w:val="2"/>
+          <w:numId w:val="2"/>
+        </w:numPr>
+      </w:pPr>
+      <w:r>
+        <w:t>Otwarcie elektrozaworu</w:t>
+      </w:r>
+    </w:p>
+    <w:p>
+      <w:pPr>
+        <w:pStyle w:val="ListParagraph"/>
+        <w:numPr>
+          <w:ilvl w:val="1"/>
+          <w:numId w:val="2"/>
+        </w:numPr>
+      </w:pPr>
+      <w:r>
+        <w:lastRenderedPageBreak/>
+        <w:t>Ustawienie</w:t>
+      </w:r>
+      <w:r>
+        <w:t xml:space="preserve"> harmonogramu</w:t>
+      </w:r>
+    </w:p>
+    <w:p>
+      <w:pPr>
+        <w:pStyle w:val="ListParagraph"/>
+        <w:numPr>
+          <w:ilvl w:val="2"/>
+          <w:numId w:val="2"/>
+        </w:numPr>
+      </w:pPr>
+      <w:r>
+        <w:t>Ustawienie czasów, w których elektrozawór jest otwarty.</w:t>
+      </w:r>
+    </w:p>
+    <w:p>
+      <w:pPr>
+        <w:pStyle w:val="ListParagraph"/>
+        <w:numPr>
+          <w:ilvl w:val="1"/>
+          <w:numId w:val="2"/>
+        </w:numPr>
+      </w:pPr>
+      <w:r>
+        <w:t>Inteligentna korekcja harmonogramu</w:t>
+      </w:r>
+    </w:p>
+    <w:p>
+      <w:pPr>
+        <w:pStyle w:val="ListParagraph"/>
+        <w:numPr>
+          <w:ilvl w:val="2"/>
+          <w:numId w:val="2"/>
+        </w:numPr>
+      </w:pPr>
+      <w:r>
+        <w:t>Włączenie korekcji</w:t>
+      </w:r>
+    </w:p>
+    <w:p>
+      <w:pPr>
+        <w:pStyle w:val="ListParagraph"/>
+        <w:numPr>
+          <w:ilvl w:val="2"/>
+          <w:numId w:val="2"/>
+        </w:numPr>
+      </w:pPr>
+      <w:r>
+        <w:t>Wyłączenie korekcji</w:t>
+      </w:r>
+    </w:p>
+    <w:p>
+      <w:pPr>
+        <w:pStyle w:val="ListParagraph"/>
+        <w:numPr>
+          <w:ilvl w:val="2"/>
+          <w:numId w:val="2"/>
+        </w:numPr>
+      </w:pPr>
+      <w:r>
+        <w:t>Określenie minimalnego dopuszcz</w:t>
+      </w:r>
+      <w:r>
+        <w:t>alnego poziomu wilgotności gleb</w:t>
+      </w:r>
+    </w:p>
+    <w:p>
+      <w:pPr>
+        <w:pStyle w:val="ListParagraph"/>
+        <w:numPr>
+          <w:ilvl w:val="0"/>
+          <w:numId w:val="2"/>
+        </w:numPr>
+      </w:pPr>
+      <w:r>
+        <w:t>Pobieranie prognozy pogody</w:t>
+      </w:r>
+    </w:p>
+    <w:p>
+      <w:pPr>
+        <w:pStyle w:val="ListParagraph"/>
+        <w:numPr>
+          <w:ilvl w:val="1"/>
+          <w:numId w:val="2"/>
+        </w:numPr>
+      </w:pPr>
+      <w:r>
+        <w:t>Pobieranie prognozy pogody przez aplikację webową</w:t>
+      </w:r>
+    </w:p>
+    <w:p>
+      <w:pPr>
+        <w:pStyle w:val="ListParagraph"/>
+        <w:numPr>
+          <w:ilvl w:val="1"/>
+          <w:numId w:val="2"/>
+        </w:numPr>
+      </w:pPr>
+      <w:r>
+        <w:t>Wysyłanie progn</w:t>
+      </w:r>
+      <w:r>
+        <w:t>ozy opadów do stacji pomiarowej</w:t>
+      </w:r>
+    </w:p>
+    <w:p>
+      <w:pPr>
+        <w:pStyle w:val="ListParagraph"/>
+        <w:numPr>
+          <w:ilvl w:val="1"/>
+          <w:numId w:val="2"/>
+        </w:numPr>
+      </w:pPr>
+      <w:r>
+        <w:t>Prezentacja prognozy pogody</w:t>
+      </w:r>
+    </w:p>
+    <w:p>
+      <w:pPr>
+        <w:pStyle w:val="ListParagraph"/>
+        <w:numPr>
+          <w:ilvl w:val="0"/>
+          <w:numId w:val="2"/>
+        </w:numPr>
+      </w:pPr>
+      <w:r>
+        <w:t>Prezentacja danych</w:t>
+      </w:r>
+    </w:p>
+    <w:p>
+      <w:pPr>
+        <w:pStyle w:val="ListParagraph"/>
+        <w:numPr>
+          <w:ilvl w:val="1"/>
+          <w:numId w:val="2"/>
+        </w:numPr>
+      </w:pPr>
+      <w:r>
+        <w:t xml:space="preserve">Wybór </w:t>
+      </w:r>
+      <w:r>
+        <w:t>stacji pomiarowej z której dane będą prezentowane</w:t>
+      </w:r>
+    </w:p>
+    <w:p>
+      <w:pPr>
+        <w:pStyle w:val="ListParagraph"/>
+        <w:numPr>
+          <w:ilvl w:val="1"/>
+          <w:numId w:val="2"/>
+        </w:numPr>
+      </w:pPr>
+      <w:r>
+        <w:t>Wyświetlenie wykresów</w:t>
+      </w:r>
+    </w:p>
+    <w:p>
+      <w:pPr>
+        <w:pStyle w:val="ListParagraph"/>
+        <w:numPr>
+          <w:ilvl w:val="0"/>
+          <w:numId w:val="2"/>
+        </w:numPr>
+      </w:pPr>
+      <w:r>
+        <w:t>Logowanie czynności wykonywanych przez system</w:t>
+      </w:r>
+    </w:p>
+    <w:p>
+      <w:pPr>
+        <w:pStyle w:val="ListParagraph"/>
+        <w:numPr>
+          <w:ilvl w:val="1"/>
+          <w:numId w:val="2"/>
+        </w:numPr>
+      </w:pPr>
+      <w:r>
+        <w:t>Logownie czynności wykonywanych przez aplikację do pliku</w:t>
+      </w:r>
+    </w:p>
+    <w:p>
+      <w:pPr>
+        <w:pStyle w:val="ListParagraph"/>
+        <w:numPr>
+          <w:ilvl w:val="1"/>
+          <w:numId w:val="2"/>
+        </w:numPr>
+      </w:pPr>
+      <w:r>
+        <w:t>Logowanie czynności wykonywanych przez stację do własnej pamięci</w:t>
+      </w:r>
+    </w:p>
+    <w:p>
+      <w:pPr>
+        <w:pStyle w:val="ListParagraph"/>
+        <w:numPr>
+          <w:ilvl w:val="1"/>
+          <w:numId w:val="2"/>
+        </w:numPr>
+      </w:pPr>
+      <w:r>
+        <w:t>Wysyłanie kopii logów stacji do aplikacji</w:t>
+      </w:r>
+    </w:p>
+    <w:p>
+      <w:pPr>
+        <w:pStyle w:val="ListParagraph"/>
+        <w:numPr>
+          <w:ilvl w:val="1"/>
+          <w:numId w:val="2"/>
+        </w:numPr>
+      </w:pPr>
+      <w:r>
+        <w:t>Zapisywanie kopii logów ze stacji do pliku</w:t>
+      </w:r>
+    </w:p>
+    <w:p>
+      <w:pPr>
+        <w:pStyle w:val="ListParagraph"/>
+        <w:numPr>
+          <w:ilvl w:val="0"/>
+          <w:numId w:val="2"/>
+        </w:numPr>
+      </w:pPr>
+      <w:r>
+        <w:t>Informowanie o odczytach wykraczających poza normę</w:t>
+      </w:r>
+    </w:p>
+    <w:p>
+      <w:pPr>
+        <w:pStyle w:val="ListParagraph"/>
+        <w:numPr>
+          <w:ilvl w:val="1"/>
+          <w:numId w:val="2"/>
+        </w:numPr>
+      </w:pPr>
+      <w:r>
+        <w:t>Ustawienie ram prawidłowych wartości dla temperatury i wilgotności powietrza</w:t>
+      </w:r>
+    </w:p>
+    <w:p>
+      <w:pPr>
+        <w:pStyle w:val="ListParagraph"/>
+        <w:numPr>
+          <w:ilvl w:val="1"/>
+          <w:numId w:val="2"/>
+        </w:numPr>
+      </w:pPr>
+      <w:r>
+        <w:t xml:space="preserve">Ustawienie ram prawidłowych wartości dla wilgotności </w:t>
+      </w:r>
+      <w:r>
+        <w:t>gleby</w:t>
+      </w:r>
+    </w:p>
+    <w:p>
+      <w:pPr>
+        <w:pStyle w:val="ListParagraph"/>
+        <w:numPr>
+          <w:ilvl w:val="1"/>
+          <w:numId w:val="2"/>
+        </w:numPr>
+      </w:pPr>
+      <w:r>
+        <w:t>Informowanie o odczytach wykraczających poza normę</w:t>
+      </w:r>
+    </w:p>
+    <w:p>
+      <w:pPr>
+        <w:pStyle w:val="ListParagraph"/>
+      </w:pPr>
     </w:p>
     <w:p/>
     <w:p/>

</xml_diff>